<commit_message>
added introduction to the report draft
</commit_message>
<xml_diff>
--- a/Documentations/F21AT_CW1_report_draft.docx
+++ b/Documentations/F21AT_CW1_report_draft.docx
@@ -1839,18 +1839,259 @@
     </w:p>
     <w:p>
       <w:pPr>
-        <w:spacing w:line="360" w:lineRule="auto"/>
-      </w:pPr>
-    </w:p>
-    <w:p>
-      <w:pPr>
-        <w:spacing w:line="360" w:lineRule="auto"/>
-      </w:pPr>
-    </w:p>
-    <w:p>
-      <w:pPr>
-        <w:spacing w:line="360" w:lineRule="auto"/>
-      </w:pPr>
+        <w:rPr>
+          <w:lang w:val="en-US" w:eastAsia="ja-JP"/>
+        </w:rPr>
+      </w:pPr>
+    </w:p>
+    <w:p>
+      <w:pPr>
+        <w:rPr>
+          <w:rFonts w:ascii="Segoe UI Light" w:hAnsi="Segoe UI Light" w:cs="Segoe UI Light"/>
+        </w:rPr>
+      </w:pPr>
+      <w:r>
+        <w:rPr>
+          <w:rFonts w:ascii="Segoe UI Light" w:hAnsi="Segoe UI Light" w:cs="Segoe UI Light"/>
+        </w:rPr>
+        <w:t xml:space="preserve">In this course work the team collectively got together trying to solve the IMDB problem using statistical Natural Language Processing techniques , we have to admit that the questions and their chronological sequence helped shape our thinking to come out with a good working framework to solve this </w:t>
+      </w:r>
+      <w:r>
+        <w:rPr>
+          <w:rFonts w:ascii="Segoe UI Light" w:hAnsi="Segoe UI Light" w:cs="Segoe UI Light"/>
+        </w:rPr>
+        <w:t>challenge , to the best of our ability.</w:t>
+      </w:r>
+    </w:p>
+    <w:p>
+      <w:pPr>
+        <w:rPr>
+          <w:rFonts w:ascii="Segoe UI Light" w:hAnsi="Segoe UI Light" w:cs="Segoe UI Light"/>
+        </w:rPr>
+      </w:pPr>
+      <w:r>
+        <w:rPr>
+          <w:rFonts w:ascii="Segoe UI Light" w:hAnsi="Segoe UI Light" w:cs="Segoe UI Light"/>
+        </w:rPr>
+        <w:t xml:space="preserve">As we started to understand the data that we were given , visualizing it gave us valuable insights on the action plan that we took during the coursework, </w:t>
+      </w:r>
+      <w:r>
+        <w:rPr>
+          <w:rFonts w:ascii="Segoe UI Light" w:hAnsi="Segoe UI Light" w:cs="Segoe UI Light"/>
+        </w:rPr>
+        <w:t>we became very clear on the data bias toward a specific score, the relevance of some features , and the diversity and magnitude of normalization that we need to do (HTML Tags, null values,duplicates..etc) , which we did in question 2 and we have documented several function in our code to deal with those issues.</w:t>
+      </w:r>
+    </w:p>
+    <w:p>
+      <w:pPr>
+        <w:rPr>
+          <w:rFonts w:ascii="Segoe UI Light" w:hAnsi="Segoe UI Light" w:cs="Segoe UI Light"/>
+        </w:rPr>
+      </w:pPr>
+      <w:r>
+        <w:rPr>
+          <w:rFonts w:ascii="Segoe UI Light" w:hAnsi="Segoe UI Light" w:cs="Segoe UI Light"/>
+        </w:rPr>
+        <w:t xml:space="preserve">After </w:t>
+      </w:r>
+      <w:r>
+        <w:rPr>
+          <w:rFonts w:ascii="Segoe UI Light" w:hAnsi="Segoe UI Light" w:cs="Segoe UI Light"/>
+        </w:rPr>
+        <w:t>normalizing</w:t>
+      </w:r>
+      <w:r>
+        <w:rPr>
+          <w:rFonts w:ascii="Segoe UI Light" w:hAnsi="Segoe UI Light" w:cs="Segoe UI Light"/>
+        </w:rPr>
+        <w:t xml:space="preserve"> the data,  we did a research on the best text vectorization technique we can use for this data, we experimented several techniques and several libraries to reach an optimal vectorization technique</w:t>
+      </w:r>
+      <w:r>
+        <w:rPr>
+          <w:rFonts w:ascii="Segoe UI Light" w:hAnsi="Segoe UI Light" w:cs="Segoe UI Light"/>
+        </w:rPr>
+        <w:t>, we did document our findings and also tested them with our model in later questions.</w:t>
+      </w:r>
+      <w:r>
+        <w:rPr>
+          <w:rFonts w:ascii="Segoe UI Light" w:hAnsi="Segoe UI Light" w:cs="Segoe UI Light"/>
+        </w:rPr>
+        <w:t xml:space="preserve"> </w:t>
+      </w:r>
+    </w:p>
+    <w:p>
+      <w:pPr>
+        <w:rPr>
+          <w:rFonts w:ascii="Segoe UI Light" w:hAnsi="Segoe UI Light" w:cs="Segoe UI Light"/>
+        </w:rPr>
+      </w:pPr>
+      <w:r>
+        <w:rPr>
+          <w:rFonts w:ascii="Segoe UI Light" w:hAnsi="Segoe UI Light" w:cs="Segoe UI Light"/>
+        </w:rPr>
+        <w:t xml:space="preserve">On then, we tried to came up with a method to </w:t>
+      </w:r>
+      <w:r>
+        <w:rPr>
+          <w:rFonts w:ascii="Segoe UI Light" w:hAnsi="Segoe UI Light" w:cs="Segoe UI Light"/>
+        </w:rPr>
+        <w:t>apply</w:t>
+      </w:r>
+      <w:r>
+        <w:rPr>
+          <w:rFonts w:ascii="Segoe UI Light" w:hAnsi="Segoe UI Light" w:cs="Segoe UI Light"/>
+        </w:rPr>
+        <w:t xml:space="preserve"> some of the techniques we have learned during the course to come out with a </w:t>
+      </w:r>
+      <w:r>
+        <w:rPr>
+          <w:rFonts w:ascii="Segoe UI Light" w:hAnsi="Segoe UI Light" w:cs="Segoe UI Light"/>
+        </w:rPr>
+        <w:t>appropriate</w:t>
+      </w:r>
+      <w:r>
+        <w:rPr>
+          <w:rFonts w:ascii="Segoe UI Light" w:hAnsi="Segoe UI Light" w:cs="Segoe UI Light"/>
+        </w:rPr>
+        <w:t xml:space="preserve"> model ,</w:t>
+      </w:r>
+      <w:r>
+        <w:rPr>
+          <w:rFonts w:ascii="Segoe UI Light" w:hAnsi="Segoe UI Light" w:cs="Segoe UI Light"/>
+        </w:rPr>
+        <w:t xml:space="preserve"> from estimators selections, Pipelines generation…etc, W</w:t>
+      </w:r>
+      <w:r>
+        <w:rPr>
+          <w:rFonts w:ascii="Segoe UI Light" w:hAnsi="Segoe UI Light" w:cs="Segoe UI Light"/>
+        </w:rPr>
+        <w:t>e tested that on the validation data</w:t>
+      </w:r>
+      <w:r>
+        <w:rPr>
+          <w:rFonts w:ascii="Segoe UI Light" w:hAnsi="Segoe UI Light" w:cs="Segoe UI Light"/>
+        </w:rPr>
+        <w:t xml:space="preserve"> set</w:t>
+      </w:r>
+      <w:r>
+        <w:rPr>
+          <w:rFonts w:ascii="Segoe UI Light" w:hAnsi="Segoe UI Light" w:cs="Segoe UI Light"/>
+        </w:rPr>
+        <w:t xml:space="preserve"> </w:t>
+      </w:r>
+      <w:r>
+        <w:rPr>
+          <w:rFonts w:ascii="Segoe UI Light" w:hAnsi="Segoe UI Light" w:cs="Segoe UI Light"/>
+        </w:rPr>
+        <w:t xml:space="preserve">as a true measure of our model effectiveness </w:t>
+      </w:r>
+    </w:p>
+    <w:p>
+      <w:pPr>
+        <w:rPr>
+          <w:rFonts w:ascii="Segoe UI Light" w:hAnsi="Segoe UI Light" w:cs="Segoe UI Light"/>
+        </w:rPr>
+      </w:pPr>
+      <w:r>
+        <w:rPr>
+          <w:rFonts w:ascii="Segoe UI Light" w:hAnsi="Segoe UI Light" w:cs="Segoe UI Light"/>
+        </w:rPr>
+        <w:lastRenderedPageBreak/>
+        <w:t xml:space="preserve">We finished this by applying Topic Modeling to the data and generating </w:t>
+      </w:r>
+      <w:r>
+        <w:rPr>
+          <w:rFonts w:ascii="Segoe UI Light" w:hAnsi="Segoe UI Light" w:cs="Segoe UI Light"/>
+        </w:rPr>
+        <w:t>further</w:t>
+      </w:r>
+      <w:r>
+        <w:rPr>
+          <w:rFonts w:ascii="Segoe UI Light" w:hAnsi="Segoe UI Light" w:cs="Segoe UI Light"/>
+        </w:rPr>
+        <w:t xml:space="preserve"> </w:t>
+      </w:r>
+      <w:r>
+        <w:rPr>
+          <w:rFonts w:ascii="Segoe UI Light" w:hAnsi="Segoe UI Light" w:cs="Segoe UI Light"/>
+        </w:rPr>
+        <w:t>insights,</w:t>
+      </w:r>
+      <w:r>
+        <w:rPr>
+          <w:rFonts w:ascii="Segoe UI Light" w:hAnsi="Segoe UI Light" w:cs="Segoe UI Light"/>
+        </w:rPr>
+        <w:t xml:space="preserve"> </w:t>
+      </w:r>
+      <w:r>
+        <w:rPr>
+          <w:rFonts w:ascii="Segoe UI Light" w:hAnsi="Segoe UI Light" w:cs="Segoe UI Light"/>
+        </w:rPr>
+        <w:t>you</w:t>
+      </w:r>
+      <w:r>
+        <w:rPr>
+          <w:rFonts w:ascii="Segoe UI Light" w:hAnsi="Segoe UI Light" w:cs="Segoe UI Light"/>
+        </w:rPr>
+        <w:t xml:space="preserve"> will find our all </w:t>
+      </w:r>
+      <w:r>
+        <w:rPr>
+          <w:rFonts w:ascii="Segoe UI Light" w:hAnsi="Segoe UI Light" w:cs="Segoe UI Light"/>
+        </w:rPr>
+        <w:t>our research</w:t>
+      </w:r>
+      <w:r>
+        <w:rPr>
+          <w:rFonts w:ascii="Segoe UI Light" w:hAnsi="Segoe UI Light" w:cs="Segoe UI Light"/>
+        </w:rPr>
+        <w:t xml:space="preserve"> summary detailed in section 6</w:t>
+      </w:r>
+      <w:r>
+        <w:rPr>
+          <w:rFonts w:ascii="Segoe UI Light" w:hAnsi="Segoe UI Light" w:cs="Segoe UI Light"/>
+        </w:rPr>
+        <w:t>.</w:t>
+      </w:r>
+    </w:p>
+    <w:p>
+      <w:pPr>
+        <w:rPr>
+          <w:rFonts w:ascii="Segoe UI Light" w:hAnsi="Segoe UI Light" w:cs="Segoe UI Light"/>
+        </w:rPr>
+      </w:pPr>
+      <w:r>
+        <w:rPr>
+          <w:rFonts w:ascii="Segoe UI Light" w:hAnsi="Segoe UI Light" w:cs="Segoe UI Light"/>
+        </w:rPr>
+        <w:t xml:space="preserve">Note from the </w:t>
+      </w:r>
+      <w:r>
+        <w:rPr>
+          <w:rFonts w:ascii="Segoe UI Light" w:hAnsi="Segoe UI Light" w:cs="Segoe UI Light"/>
+        </w:rPr>
+        <w:t>team:</w:t>
+      </w:r>
+      <w:r>
+        <w:rPr>
+          <w:rFonts w:ascii="Segoe UI Light" w:hAnsi="Segoe UI Light" w:cs="Segoe UI Light"/>
+        </w:rPr>
+        <w:t xml:space="preserve"> There were a great deal of learning and collaboration during the coursework, from applying principals we have learned in the class and researching things helped us conclude what is presented in this </w:t>
+      </w:r>
+      <w:r>
+        <w:rPr>
+          <w:rFonts w:ascii="Segoe UI Light" w:hAnsi="Segoe UI Light" w:cs="Segoe UI Light"/>
+        </w:rPr>
+        <w:t>document.</w:t>
+      </w:r>
+      <w:r>
+        <w:rPr>
+          <w:rFonts w:ascii="Segoe UI Light" w:hAnsi="Segoe UI Light" w:cs="Segoe UI Light"/>
+        </w:rPr>
+        <w:t xml:space="preserve"> It was a great learning and experience for all team members</w:t>
+      </w:r>
+      <w:bookmarkStart w:id="2" w:name="_GoBack"/>
+      <w:bookmarkEnd w:id="2"/>
     </w:p>
     <w:p>
       <w:pPr>
@@ -1858,16 +2099,16 @@
         <w:shd w:val="clear" w:color="auto" w:fill="4F81BD"/>
         <w:spacing w:line="360" w:lineRule="auto"/>
       </w:pPr>
-      <w:bookmarkStart w:id="2" w:name="_Toc209708684"/>
-      <w:bookmarkStart w:id="3" w:name="_Toc33879821"/>
-      <w:bookmarkEnd w:id="2"/>
+      <w:bookmarkStart w:id="3" w:name="_Toc209708684"/>
+      <w:bookmarkStart w:id="4" w:name="_Toc33879821"/>
+      <w:bookmarkEnd w:id="3"/>
       <w:r>
         <w:t xml:space="preserve">Q1 </w:t>
       </w:r>
       <w:r>
         <w:t>Data Exploration and Visualization</w:t>
       </w:r>
-      <w:bookmarkEnd w:id="3"/>
+      <w:bookmarkEnd w:id="4"/>
     </w:p>
     <w:p>
       <w:pPr>
@@ -2020,7 +2261,6 @@
           <w:szCs w:val="21"/>
         </w:rPr>
       </w:pPr>
-      <w:proofErr w:type="spellStart"/>
       <w:r>
         <w:rPr>
           <w:rFonts w:ascii="Courier New" w:eastAsia="Times New Roman" w:hAnsi="Courier New" w:cs="Courier New"/>
@@ -2028,17 +2268,7 @@
           <w:sz w:val="21"/>
           <w:szCs w:val="21"/>
         </w:rPr>
-        <w:t>ProductId</w:t>
-      </w:r>
-      <w:proofErr w:type="spellEnd"/>
-      <w:r>
-        <w:rPr>
-          <w:rFonts w:ascii="Courier New" w:eastAsia="Times New Roman" w:hAnsi="Courier New" w:cs="Courier New"/>
-          <w:color w:val="000000"/>
-          <w:sz w:val="21"/>
-          <w:szCs w:val="21"/>
-        </w:rPr>
-        <w:t xml:space="preserve">                 426340 non-null object</w:t>
+        <w:t>ProductId                 426340 non-null object</w:t>
       </w:r>
     </w:p>
     <w:p>
@@ -2072,7 +2302,6 @@
           <w:szCs w:val="21"/>
         </w:rPr>
       </w:pPr>
-      <w:proofErr w:type="spellStart"/>
       <w:r>
         <w:rPr>
           <w:rFonts w:ascii="Courier New" w:eastAsia="Times New Roman" w:hAnsi="Courier New" w:cs="Courier New"/>
@@ -2080,17 +2309,7 @@
           <w:sz w:val="21"/>
           <w:szCs w:val="21"/>
         </w:rPr>
-        <w:t>UserId</w:t>
-      </w:r>
-      <w:proofErr w:type="spellEnd"/>
-      <w:r>
-        <w:rPr>
-          <w:rFonts w:ascii="Courier New" w:eastAsia="Times New Roman" w:hAnsi="Courier New" w:cs="Courier New"/>
-          <w:color w:val="000000"/>
-          <w:sz w:val="21"/>
-          <w:szCs w:val="21"/>
-        </w:rPr>
-        <w:t xml:space="preserve">                    426340 non-null object</w:t>
+        <w:t>UserId                    426340 non-null object</w:t>
       </w:r>
     </w:p>
     <w:p>
@@ -2124,7 +2343,6 @@
           <w:szCs w:val="21"/>
         </w:rPr>
       </w:pPr>
-      <w:proofErr w:type="spellStart"/>
       <w:r>
         <w:rPr>
           <w:rFonts w:ascii="Courier New" w:eastAsia="Times New Roman" w:hAnsi="Courier New" w:cs="Courier New"/>
@@ -2132,17 +2350,7 @@
           <w:sz w:val="21"/>
           <w:szCs w:val="21"/>
         </w:rPr>
-        <w:t>ProfileName</w:t>
-      </w:r>
-      <w:proofErr w:type="spellEnd"/>
-      <w:r>
-        <w:rPr>
-          <w:rFonts w:ascii="Courier New" w:eastAsia="Times New Roman" w:hAnsi="Courier New" w:cs="Courier New"/>
-          <w:color w:val="000000"/>
-          <w:sz w:val="21"/>
-          <w:szCs w:val="21"/>
-        </w:rPr>
-        <w:t xml:space="preserve">               426326 non-null object</w:t>
+        <w:t>ProfileName               426326 non-null object</w:t>
       </w:r>
     </w:p>
     <w:p>
@@ -2176,7 +2384,6 @@
           <w:szCs w:val="21"/>
         </w:rPr>
       </w:pPr>
-      <w:proofErr w:type="spellStart"/>
       <w:r>
         <w:rPr>
           <w:rFonts w:ascii="Courier New" w:eastAsia="Times New Roman" w:hAnsi="Courier New" w:cs="Courier New"/>
@@ -2184,17 +2391,7 @@
           <w:sz w:val="21"/>
           <w:szCs w:val="21"/>
         </w:rPr>
-        <w:t>HelpfulnessNumerator</w:t>
-      </w:r>
-      <w:proofErr w:type="spellEnd"/>
-      <w:r>
-        <w:rPr>
-          <w:rFonts w:ascii="Courier New" w:eastAsia="Times New Roman" w:hAnsi="Courier New" w:cs="Courier New"/>
-          <w:color w:val="000000"/>
-          <w:sz w:val="21"/>
-          <w:szCs w:val="21"/>
-        </w:rPr>
-        <w:t xml:space="preserve">      426340 non-null int64</w:t>
+        <w:t>HelpfulnessNumerator      426340 non-null int64</w:t>
       </w:r>
     </w:p>
     <w:p>
@@ -2228,7 +2425,6 @@
           <w:szCs w:val="21"/>
         </w:rPr>
       </w:pPr>
-      <w:proofErr w:type="spellStart"/>
       <w:r>
         <w:rPr>
           <w:rFonts w:ascii="Courier New" w:eastAsia="Times New Roman" w:hAnsi="Courier New" w:cs="Courier New"/>
@@ -2236,17 +2432,7 @@
           <w:sz w:val="21"/>
           <w:szCs w:val="21"/>
         </w:rPr>
-        <w:t>HelpfulnessDenominator</w:t>
-      </w:r>
-      <w:proofErr w:type="spellEnd"/>
-      <w:r>
-        <w:rPr>
-          <w:rFonts w:ascii="Courier New" w:eastAsia="Times New Roman" w:hAnsi="Courier New" w:cs="Courier New"/>
-          <w:color w:val="000000"/>
-          <w:sz w:val="21"/>
-          <w:szCs w:val="21"/>
-        </w:rPr>
-        <w:t xml:space="preserve">    426340 non-null int64</w:t>
+        <w:t>HelpfulnessDenominator    426340 non-null int64</w:t>
       </w:r>
     </w:p>
     <w:p>
@@ -2448,14 +2634,7 @@
           <w:b/>
           <w:bCs/>
         </w:rPr>
-        <w:t xml:space="preserve">statistical analysis of our data </w:t>
-      </w:r>
-      <w:r>
-        <w:rPr>
-          <w:b/>
-          <w:bCs/>
-        </w:rPr>
-        <w:t>set</w:t>
+        <w:t>statistical analysis of our data set</w:t>
       </w:r>
       <w:r>
         <w:t xml:space="preserve"> [</w:t>
@@ -2477,98 +2656,48 @@
         <w:t xml:space="preserve">5.0 </w:t>
       </w:r>
       <w:r>
-        <w:t>which is the maximum score. We began to explore this further.</w:t>
+        <w:t>which is the maximum score. We began to explore this further. [</w:t>
+      </w:r>
+      <w:r>
+        <w:rPr>
+          <w:shd w:val="clear" w:color="auto" w:fill="FFFF00"/>
+        </w:rPr>
+        <w:t xml:space="preserve">appendix-hist per column] </w:t>
+      </w:r>
+      <w:r>
+        <w:t xml:space="preserve">As seen from the above plot. </w:t>
+      </w:r>
+      <w:r>
+        <w:rPr>
+          <w:b/>
+          <w:bCs/>
+        </w:rPr>
+        <w:t xml:space="preserve">Most of the data is biased towards the score 5.0 </w:t>
+      </w:r>
+      <w:r>
+        <w:t xml:space="preserve">that means our class values are not </w:t>
+      </w:r>
+      <w:r>
+        <w:rPr>
+          <w:b/>
+          <w:bCs/>
+        </w:rPr>
+        <w:t xml:space="preserve">stratified </w:t>
+      </w:r>
+      <w:r>
+        <w:t>or evenly distributed.  our next step was to explore this further; we began to analyse the data considering the score distributions.</w:t>
       </w:r>
       <w:r>
         <w:t xml:space="preserve"> </w:t>
       </w:r>
       <w:r>
-        <w:t>[</w:t>
+        <w:t>As seen from above [</w:t>
       </w:r>
       <w:r>
         <w:rPr>
           <w:shd w:val="clear" w:color="auto" w:fill="FFFF00"/>
         </w:rPr>
-        <w:t>appendix</w:t>
-      </w:r>
-      <w:r>
-        <w:rPr>
-          <w:shd w:val="clear" w:color="auto" w:fill="FFFF00"/>
-        </w:rPr>
-        <w:t>-</w:t>
-      </w:r>
-      <w:proofErr w:type="spellStart"/>
-      <w:r>
-        <w:rPr>
-          <w:shd w:val="clear" w:color="auto" w:fill="FFFF00"/>
-        </w:rPr>
-        <w:t>hist</w:t>
-      </w:r>
-      <w:proofErr w:type="spellEnd"/>
-      <w:r>
-        <w:rPr>
-          <w:shd w:val="clear" w:color="auto" w:fill="FFFF00"/>
-        </w:rPr>
-        <w:t xml:space="preserve"> per column] </w:t>
-      </w:r>
-      <w:r>
-        <w:t>As</w:t>
-      </w:r>
-      <w:r>
-        <w:t xml:space="preserve"> seen from the above plot. </w:t>
-      </w:r>
-      <w:r>
-        <w:rPr>
-          <w:b/>
-          <w:bCs/>
-        </w:rPr>
-        <w:t xml:space="preserve">Most of the data is biased towards the score 5.0 </w:t>
-      </w:r>
-      <w:r>
-        <w:t xml:space="preserve">that means our class values are not </w:t>
-      </w:r>
-      <w:r>
-        <w:rPr>
-          <w:b/>
-          <w:bCs/>
-        </w:rPr>
-        <w:t xml:space="preserve">stratified </w:t>
-      </w:r>
-      <w:r>
-        <w:t xml:space="preserve">or evenly distributed.  our next step was to explore this further; we began to </w:t>
-      </w:r>
-      <w:r>
-        <w:t>analyse</w:t>
-      </w:r>
-      <w:r>
-        <w:t xml:space="preserve"> the data considering the score distributions.</w:t>
-      </w:r>
-      <w:r>
-        <w:t xml:space="preserve"> </w:t>
-      </w:r>
-      <w:r>
-        <w:t xml:space="preserve">As seen from </w:t>
-      </w:r>
-      <w:r>
-        <w:t>above [</w:t>
-      </w:r>
-      <w:r>
-        <w:rPr>
-          <w:shd w:val="clear" w:color="auto" w:fill="FFFF00"/>
-        </w:rPr>
-        <w:t>appendix-</w:t>
-      </w:r>
-      <w:r>
-        <w:rPr>
-          <w:shd w:val="clear" w:color="auto" w:fill="FFFF00"/>
-        </w:rPr>
-        <w:t>count group by score</w:t>
-      </w:r>
-      <w:r>
-        <w:rPr>
-          <w:shd w:val="clear" w:color="auto" w:fill="FFFF00"/>
-        </w:rPr>
-        <w:t>]</w:t>
+        <w:t>appendix-count group by score]</w:t>
       </w:r>
       <w:r>
         <w:t xml:space="preserve">, </w:t>
@@ -2604,6 +2733,7 @@
         <w:rPr>
           <w:noProof/>
         </w:rPr>
+        <w:lastRenderedPageBreak/>
         <w:drawing>
           <wp:anchor distT="0" distB="0" distL="114300" distR="114300" simplePos="0" relativeHeight="251659264" behindDoc="0" locked="0" layoutInCell="1" allowOverlap="1" wp14:anchorId="3CFCF0F8" wp14:editId="2D9AFDFF">
             <wp:simplePos x="0" y="0"/>
@@ -2664,34 +2794,13 @@
     <w:p/>
     <w:p>
       <w:r>
-        <w:t xml:space="preserve">the above plots gave no indicative relationship, so we explored further.  We began by calculating the correlation values of each of the numerical attributes with our class </w:t>
-      </w:r>
-      <w:r>
-        <w:t>attribute [</w:t>
+        <w:t>the above plots gave no indicative relationship, so we explored further.  We began by calculating the correlation values of each of the numerical attributes with our class attribute [</w:t>
       </w:r>
       <w:r>
         <w:rPr>
           <w:shd w:val="clear" w:color="auto" w:fill="FFFF00"/>
         </w:rPr>
-        <w:t>appendix-</w:t>
-      </w:r>
-      <w:r>
-        <w:rPr>
-          <w:shd w:val="clear" w:color="auto" w:fill="FFFF00"/>
-        </w:rPr>
-        <w:t>correlation scores-score</w:t>
-      </w:r>
-      <w:r>
-        <w:rPr>
-          <w:shd w:val="clear" w:color="auto" w:fill="FFFF00"/>
-        </w:rPr>
-        <w:t>]</w:t>
-      </w:r>
-      <w:r>
-        <w:rPr>
-          <w:shd w:val="clear" w:color="auto" w:fill="FFFF00"/>
-        </w:rPr>
-        <w:t xml:space="preserve"> </w:t>
+        <w:t xml:space="preserve">appendix-correlation scores-score] </w:t>
       </w:r>
       <w:r>
         <w:t xml:space="preserve">As seen from above, the correlation values confirm the plots that there is no distinct correlation with the class. We moved on to explore the non-numeric attributes in our data set. We factorized the categorical attributes to be able to calculate a correlation score. Furthermore, we first explored </w:t>
@@ -2981,79 +3090,34 @@
         <w:rPr>
           <w:shd w:val="clear" w:color="auto" w:fill="FFFF00"/>
         </w:rPr>
-        <w:t>appendix-</w:t>
+        <w:t xml:space="preserve">appendix-null values] </w:t>
+      </w:r>
+      <w:r>
+        <w:t xml:space="preserve">As seen from above we’ve found that there are null values in the </w:t>
+      </w:r>
+      <w:r>
+        <w:rPr>
+          <w:b/>
+          <w:bCs/>
+        </w:rPr>
+        <w:t xml:space="preserve">summary and profile name </w:t>
+      </w:r>
+      <w:r>
+        <w:t>attributes.  Furthermore, we investigated if there are any duplicate values.  [</w:t>
       </w:r>
       <w:r>
         <w:rPr>
           <w:shd w:val="clear" w:color="auto" w:fill="FFFF00"/>
         </w:rPr>
-        <w:t>null values</w:t>
-      </w:r>
-      <w:r>
-        <w:rPr>
-          <w:shd w:val="clear" w:color="auto" w:fill="FFFF00"/>
-        </w:rPr>
-        <w:t>]</w:t>
-      </w:r>
-      <w:r>
-        <w:rPr>
-          <w:shd w:val="clear" w:color="auto" w:fill="FFFF00"/>
-        </w:rPr>
-        <w:t xml:space="preserve"> </w:t>
-      </w:r>
-      <w:r>
-        <w:t xml:space="preserve">As seen from above we’ve found that there are null values in the </w:t>
-      </w:r>
-      <w:r>
-        <w:rPr>
-          <w:b/>
-          <w:bCs/>
-        </w:rPr>
-        <w:t xml:space="preserve">summary and profile name </w:t>
-      </w:r>
-      <w:r>
-        <w:t xml:space="preserve">attributes.  Furthermore, we investigated if there are any duplicate values. </w:t>
-      </w:r>
-      <w:r>
-        <w:t xml:space="preserve"> </w:t>
-      </w:r>
-      <w:r>
-        <w:t>[</w:t>
-      </w:r>
-      <w:r>
-        <w:rPr>
-          <w:shd w:val="clear" w:color="auto" w:fill="FFFF00"/>
-        </w:rPr>
-        <w:t>appendix-</w:t>
-      </w:r>
-      <w:r>
-        <w:rPr>
-          <w:shd w:val="clear" w:color="auto" w:fill="FFFF00"/>
-        </w:rPr>
-        <w:t>duplicate values</w:t>
-      </w:r>
-      <w:r>
-        <w:rPr>
-          <w:shd w:val="clear" w:color="auto" w:fill="FFFF00"/>
-        </w:rPr>
-        <w:t>]</w:t>
-      </w:r>
-    </w:p>
-    <w:p>
-      <w:r>
-        <w:t xml:space="preserve">As can be seen from above. We found duplicate reviews in the data set; those were removed to avoid noise in our data. We then shifted our focus to </w:t>
-      </w:r>
-      <w:r>
-        <w:t>pre-processing</w:t>
-      </w:r>
-      <w:r>
-        <w:t xml:space="preserve"> of our text.</w:t>
-      </w:r>
-      <w:r>
-        <w:t xml:space="preserve"> </w:t>
-      </w:r>
-      <w:r>
-        <w:t>After further analysis we found the following properties in our text attribute:</w:t>
+        <w:t>appendix-duplicate values]</w:t>
+      </w:r>
+    </w:p>
+    <w:p>
+      <w:r>
+        <w:t>As can be seen from above. We found duplicate reviews in the data set; those were removed to avoid noise in our data. We then shifted our focus to pre-processing of our text.</w:t>
+      </w:r>
+      <w:r>
+        <w:t xml:space="preserve"> After further analysis we found the following properties in our text attribute:</w:t>
       </w:r>
     </w:p>
     <w:p>
@@ -3098,19 +3162,7 @@
     </w:p>
     <w:p>
       <w:r>
-        <w:t xml:space="preserve">These 3 were cleaned from the data before we can begin our </w:t>
-      </w:r>
-      <w:r>
-        <w:t>pre-processing</w:t>
-      </w:r>
-      <w:r>
-        <w:t xml:space="preserve">. Finally, the next stage in our pipeline was tokenization, lemmatization / normalization so that we may begin representing our textual data in a way for </w:t>
-      </w:r>
-      <w:r>
-        <w:t>modelling</w:t>
-      </w:r>
-      <w:r>
-        <w:t xml:space="preserve">. </w:t>
+        <w:t xml:space="preserve">These 3 were cleaned from the data before we can begin our pre-processing. Finally, the next stage in our pipeline was tokenization, lemmatization / normalization so that we may begin representing our textual data in a way for modelling. </w:t>
       </w:r>
     </w:p>
     <w:p>
@@ -3119,14 +3171,14 @@
         <w:shd w:val="clear" w:color="auto" w:fill="4F81BD"/>
         <w:spacing w:line="360" w:lineRule="auto"/>
       </w:pPr>
-      <w:bookmarkStart w:id="4" w:name="_Toc33879822"/>
+      <w:bookmarkStart w:id="5" w:name="_Toc33879822"/>
       <w:r>
         <w:t xml:space="preserve">Q2 </w:t>
       </w:r>
       <w:r>
         <w:t>Text Processing and Normalization</w:t>
       </w:r>
-      <w:bookmarkEnd w:id="4"/>
+      <w:bookmarkEnd w:id="5"/>
     </w:p>
     <w:p>
       <w:pPr>
@@ -3352,34 +3404,14 @@
         </w:rPr>
         <w:t xml:space="preserve"> and </w:t>
       </w:r>
-      <w:proofErr w:type="spellStart"/>
-      <w:r>
-        <w:rPr>
-          <w:b/>
-          <w:bCs/>
-          <w:lang w:val="en-US"/>
-        </w:rPr>
-        <w:t>Worldnet</w:t>
-      </w:r>
-      <w:proofErr w:type="spellEnd"/>
-      <w:r>
-        <w:rPr>
-          <w:b/>
-          <w:bCs/>
-          <w:lang w:val="en-US"/>
-        </w:rPr>
-        <w:t xml:space="preserve"> </w:t>
-      </w:r>
-      <w:proofErr w:type="spellStart"/>
-      <w:r>
-        <w:rPr>
-          <w:b/>
-          <w:bCs/>
-          <w:lang w:val="en-US"/>
-        </w:rPr>
-        <w:t>Lemmatizer</w:t>
-      </w:r>
-      <w:proofErr w:type="spellEnd"/>
+      <w:r>
+        <w:rPr>
+          <w:b/>
+          <w:bCs/>
+          <w:lang w:val="en-US"/>
+        </w:rPr>
+        <w:t>Worldnet Lemmatizer</w:t>
+      </w:r>
       <w:r>
         <w:rPr>
           <w:lang w:val="en-US"/>
@@ -3398,13 +3430,7 @@
         <w:rPr>
           <w:lang w:val="en-US"/>
         </w:rPr>
-        <w:t xml:space="preserve"> </w:t>
-      </w:r>
-      <w:r>
-        <w:rPr>
-          <w:lang w:val="en-US"/>
-        </w:rPr>
-        <w:t>library.</w:t>
+        <w:t xml:space="preserve"> library.</w:t>
       </w:r>
     </w:p>
     <w:p>
@@ -3451,19 +3477,7 @@
           <w:lang w:val="en-US"/>
         </w:rPr>
         <w:lastRenderedPageBreak/>
-        <w:t xml:space="preserve">'BEST CHIPS and GLUTEN FREE! These chips are so good they are addictive!  Extremely fresh and crispy.  Even potato chips can contain gluten, so when I noticed Gluten Free marked on the </w:t>
-      </w:r>
-      <w:r>
-        <w:rPr>
-          <w:lang w:val="en-US"/>
-        </w:rPr>
-        <w:t>bag,</w:t>
-      </w:r>
-      <w:r>
-        <w:rPr>
-          <w:lang w:val="en-US"/>
-        </w:rPr>
-        <w:t xml:space="preserve"> I had to give them a try.  Now these are the only potato chips I will purchase--Thanks for making a GF product that rocks!!'</w:t>
+        <w:t>'BEST CHIPS and GLUTEN FREE! These chips are so good they are addictive!  Extremely fresh and crispy.  Even potato chips can contain gluten, so when I noticed Gluten Free marked on the bag, I had to give them a try.  Now these are the only potato chips I will purchase--Thanks for making a GF product that rocks!!'</w:t>
       </w:r>
     </w:p>
     <w:p>
@@ -3481,25 +3495,7 @@
           <w:bCs/>
           <w:lang w:val="en-US"/>
         </w:rPr>
-        <w:t>#2 After applying tokenizer (</w:t>
-      </w:r>
-      <w:proofErr w:type="spellStart"/>
-      <w:r>
-        <w:rPr>
-          <w:b/>
-          <w:bCs/>
-          <w:lang w:val="en-US"/>
-        </w:rPr>
-        <w:t>HtmlTags</w:t>
-      </w:r>
-      <w:proofErr w:type="spellEnd"/>
-      <w:r>
-        <w:rPr>
-          <w:b/>
-          <w:bCs/>
-          <w:lang w:val="en-US"/>
-        </w:rPr>
-        <w:t xml:space="preserve"> and punctuation removal)</w:t>
+        <w:t>#2 After applying tokenizer (HtmlTags and punctuation removal)</w:t>
       </w:r>
     </w:p>
     <w:p>
@@ -3513,19 +3509,7 @@
         <w:rPr>
           <w:lang w:val="en-US"/>
         </w:rPr>
-        <w:t xml:space="preserve">'BEST CHIPS and GLUTEN FREE These chips are so good they are addictive  Extremely fresh and crispy  Even potato chips can contain gluten so when I noticed Gluten Free marked on the bag I had to give them a try  Now these are the only potato chips I will </w:t>
-      </w:r>
-      <w:r>
-        <w:rPr>
-          <w:lang w:val="en-US"/>
-        </w:rPr>
-        <w:t>purchase Thanks</w:t>
-      </w:r>
-      <w:r>
-        <w:rPr>
-          <w:lang w:val="en-US"/>
-        </w:rPr>
-        <w:t xml:space="preserve"> for making a GF product that rocks'</w:t>
+        <w:t>'BEST CHIPS and GLUTEN FREE These chips are so good they are addictive  Extremely fresh and crispy  Even potato chips can contain gluten so when I noticed Gluten Free marked on the bag I had to give them a try  Now these are the only potato chips I will purchase Thanks for making a GF product that rocks'</w:t>
       </w:r>
     </w:p>
     <w:p>
@@ -3557,77 +3541,7 @@
         <w:rPr>
           <w:lang w:val="en-US"/>
         </w:rPr>
-        <w:t xml:space="preserve">'best chip and gluten free these chip are so good they are addict </w:t>
-      </w:r>
-      <w:proofErr w:type="spellStart"/>
-      <w:r>
-        <w:rPr>
-          <w:lang w:val="en-US"/>
-        </w:rPr>
-        <w:t>extrem</w:t>
-      </w:r>
-      <w:proofErr w:type="spellEnd"/>
-      <w:r>
-        <w:rPr>
-          <w:lang w:val="en-US"/>
-        </w:rPr>
-        <w:t xml:space="preserve"> fresh and </w:t>
-      </w:r>
-      <w:proofErr w:type="spellStart"/>
-      <w:r>
-        <w:rPr>
-          <w:lang w:val="en-US"/>
-        </w:rPr>
-        <w:t>crispi</w:t>
-      </w:r>
-      <w:proofErr w:type="spellEnd"/>
-      <w:r>
-        <w:rPr>
-          <w:lang w:val="en-US"/>
-        </w:rPr>
-        <w:t xml:space="preserve"> even potato chip can contain gluten so when I </w:t>
-      </w:r>
-      <w:proofErr w:type="spellStart"/>
-      <w:r>
-        <w:rPr>
-          <w:lang w:val="en-US"/>
-        </w:rPr>
-        <w:t>notic</w:t>
-      </w:r>
-      <w:proofErr w:type="spellEnd"/>
-      <w:r>
-        <w:rPr>
-          <w:lang w:val="en-US"/>
-        </w:rPr>
-        <w:t xml:space="preserve"> gluten free mark on the bag I had to give them a tri now these are the </w:t>
-      </w:r>
-      <w:proofErr w:type="spellStart"/>
-      <w:r>
-        <w:rPr>
-          <w:lang w:val="en-US"/>
-        </w:rPr>
-        <w:t>onli</w:t>
-      </w:r>
-      <w:proofErr w:type="spellEnd"/>
-      <w:r>
-        <w:rPr>
-          <w:lang w:val="en-US"/>
-        </w:rPr>
-        <w:t xml:space="preserve"> potato chip I will </w:t>
-      </w:r>
-      <w:proofErr w:type="spellStart"/>
-      <w:r>
-        <w:rPr>
-          <w:lang w:val="en-US"/>
-        </w:rPr>
-        <w:t>purchasethank</w:t>
-      </w:r>
-      <w:proofErr w:type="spellEnd"/>
-      <w:r>
-        <w:rPr>
-          <w:lang w:val="en-US"/>
-        </w:rPr>
-        <w:t xml:space="preserve"> for make a GF product that rock'</w:t>
+        <w:t>'best chip and gluten free these chip are so good they are addict extrem fresh and crispi even potato chip can contain gluten so when I notic gluten free mark on the bag I had to give them a tri now these are the onli potato chip I will purchasethank for make a GF product that rock'</w:t>
       </w:r>
     </w:p>
     <w:p>
@@ -3659,19 +3573,7 @@
         <w:rPr>
           <w:lang w:val="en-US"/>
         </w:rPr>
-        <w:t xml:space="preserve">'best chip and gluten free these chip be so good they be addictive extremely fresh and crispy even potato chip can contain gluten so when i notice gluten free mark on the bag i have to give them a try now these be the only potato chip i will </w:t>
-      </w:r>
-      <w:r>
-        <w:rPr>
-          <w:lang w:val="en-US"/>
-        </w:rPr>
-        <w:t>purchase thanks</w:t>
-      </w:r>
-      <w:r>
-        <w:rPr>
-          <w:lang w:val="en-US"/>
-        </w:rPr>
-        <w:t xml:space="preserve"> for make a gf product that rock'</w:t>
+        <w:t>'best chip and gluten free these chip be so good they be addictive extremely fresh and crispy even potato chip can contain gluten so when i notice gluten free mark on the bag i have to give them a try now these be the only potato chip i will purchase thanks for make a gf product that rock'</w:t>
       </w:r>
     </w:p>
     <w:p>
@@ -3891,21 +3793,7 @@
                 <w:lang w:val="en-US"/>
               </w:rPr>
               <w:lastRenderedPageBreak/>
-              <w:t xml:space="preserve">stemming was </w:t>
-            </w:r>
-            <w:proofErr w:type="spellStart"/>
-            <w:r>
-              <w:rPr>
-                <w:lang w:val="en-US"/>
-              </w:rPr>
-              <w:t>was</w:t>
-            </w:r>
-            <w:proofErr w:type="spellEnd"/>
-            <w:r>
-              <w:rPr>
-                <w:lang w:val="en-US"/>
-              </w:rPr>
-              <w:t xml:space="preserve"> shorter </w:t>
+              <w:t xml:space="preserve">stemming was was shorter </w:t>
             </w:r>
           </w:p>
         </w:tc>
@@ -3961,14 +3849,12 @@
                 <w:lang w:val="en-US"/>
               </w:rPr>
             </w:pPr>
-            <w:proofErr w:type="spellStart"/>
             <w:r>
               <w:rPr>
                 <w:lang w:val="en-US"/>
               </w:rPr>
               <w:t>notic</w:t>
             </w:r>
-            <w:proofErr w:type="spellEnd"/>
           </w:p>
         </w:tc>
         <w:tc>
@@ -4030,43 +3916,7 @@
         <w:rPr>
           <w:lang w:val="en-US"/>
         </w:rPr>
-        <w:t xml:space="preserve">We did notice a lot of pros and cons for each </w:t>
-      </w:r>
-      <w:r>
-        <w:rPr>
-          <w:lang w:val="en-US"/>
-        </w:rPr>
-        <w:t>technique,</w:t>
-      </w:r>
-      <w:r>
-        <w:rPr>
-          <w:lang w:val="en-US"/>
-        </w:rPr>
-        <w:t xml:space="preserve"> stemming in many cases give a </w:t>
-      </w:r>
-      <w:r>
-        <w:rPr>
-          <w:lang w:val="en-US"/>
-        </w:rPr>
-        <w:t>short representation while</w:t>
-      </w:r>
-      <w:r>
-        <w:rPr>
-          <w:lang w:val="en-US"/>
-        </w:rPr>
-        <w:t xml:space="preserve"> not preserving the word </w:t>
-      </w:r>
-      <w:r>
-        <w:rPr>
-          <w:lang w:val="en-US"/>
-        </w:rPr>
-        <w:t>meaning, lemmatization</w:t>
-      </w:r>
-      <w:r>
-        <w:rPr>
-          <w:lang w:val="en-US"/>
-        </w:rPr>
-        <w:t xml:space="preserve"> in several cases gave a correct word however it was not acting on all words,  </w:t>
+        <w:t xml:space="preserve">We did notice a lot of pros and cons for each technique, stemming in many cases give a short representation while not preserving the word meaning, lemmatization in several cases gave a correct word however it was not acting on all words,  </w:t>
       </w:r>
     </w:p>
     <w:p>
@@ -4080,23 +3930,8 @@
         <w:rPr>
           <w:lang w:val="en-US"/>
         </w:rPr>
-        <w:t xml:space="preserve">To prove which technique is better for our corpus in hand,  We did a comparison using a Pipeline of </w:t>
-      </w:r>
-      <w:proofErr w:type="spellStart"/>
-      <w:r>
-        <w:rPr>
-          <w:lang w:val="en-US"/>
-        </w:rPr>
-        <w:t>CountVectorizer</w:t>
-      </w:r>
-      <w:proofErr w:type="spellEnd"/>
-      <w:r>
-        <w:rPr>
-          <w:lang w:val="en-US"/>
-        </w:rPr>
-        <w:t xml:space="preserve">, TFIDF Transformer and then </w:t>
-      </w:r>
-      <w:proofErr w:type="spellStart"/>
+        <w:t xml:space="preserve">To prove which technique is better for our corpus in hand,  We did a comparison using a Pipeline of CountVectorizer, TFIDF Transformer and then </w:t>
+      </w:r>
       <w:r>
         <w:rPr>
           <w:b/>
@@ -4105,7 +3940,6 @@
         </w:rPr>
         <w:t>LogisticRegression</w:t>
       </w:r>
-      <w:proofErr w:type="spellEnd"/>
       <w:r>
         <w:rPr>
           <w:lang w:val="en-US"/>
@@ -4250,13 +4084,7 @@
         <w:rPr>
           <w:lang w:val="en-US"/>
         </w:rPr>
-        <w:t xml:space="preserve"> with</w:t>
-      </w:r>
-      <w:r>
-        <w:rPr>
-          <w:lang w:val="en-US"/>
-        </w:rPr>
-        <w:t xml:space="preserve"> Lemmatization</w:t>
+        <w:t xml:space="preserve"> with Lemmatization</w:t>
       </w:r>
     </w:p>
     <w:p>
@@ -4278,7 +4106,7 @@
       <w:pPr>
         <w:pStyle w:val="Heading1"/>
       </w:pPr>
-      <w:bookmarkStart w:id="5" w:name="_Toc33879823"/>
+      <w:bookmarkStart w:id="6" w:name="_Toc33879823"/>
       <w:r>
         <w:lastRenderedPageBreak/>
         <w:t xml:space="preserve">Q3 </w:t>
@@ -4286,7 +4114,7 @@
       <w:r>
         <w:t>Vector space Model and feature representation</w:t>
       </w:r>
-      <w:bookmarkEnd w:id="5"/>
+      <w:bookmarkEnd w:id="6"/>
     </w:p>
     <w:p>
       <w:pPr>
@@ -4395,13 +4223,7 @@
     </w:p>
     <w:p>
       <w:r>
-        <w:t xml:space="preserve">term frequency is simply accounting for the number of times a term (a word) occurs </w:t>
-      </w:r>
-      <w:r>
-        <w:t>in each</w:t>
-      </w:r>
-      <w:r>
-        <w:t xml:space="preserve"> corpus (collection of documents) it does not differentiate between the context of the term or the document it is located in. A matrix of term frequencies is returned by the algorithm. </w:t>
+        <w:t xml:space="preserve">term frequency is simply accounting for the number of times a term (a word) occurs in each corpus (collection of documents) it does not differentiate between the context of the term or the document it is located in. A matrix of term frequencies is returned by the algorithm. </w:t>
       </w:r>
     </w:p>
     <w:p>
@@ -4413,21 +4235,12 @@
           <w:lang w:val="en-US"/>
         </w:rPr>
       </w:pPr>
-      <w:proofErr w:type="spellStart"/>
-      <w:r>
-        <w:rPr>
-          <w:lang w:val="en-US"/>
-        </w:rPr>
-        <w:t>tf</w:t>
-      </w:r>
-      <w:proofErr w:type="spellEnd"/>
-      <w:r>
-        <w:rPr>
-          <w:lang w:val="en-US"/>
-        </w:rPr>
-        <w:t>(</w:t>
-      </w:r>
-      <w:proofErr w:type="spellStart"/>
+      <w:r>
+        <w:rPr>
+          <w:lang w:val="en-US"/>
+        </w:rPr>
+        <w:t>tf(</w:t>
+      </w:r>
       <w:proofErr w:type="gramStart"/>
       <w:r>
         <w:rPr>
@@ -4451,7 +4264,6 @@
         </w:rPr>
         <w:t>d</w:t>
       </w:r>
-      <w:proofErr w:type="spellEnd"/>
       <w:proofErr w:type="gramEnd"/>
       <w:r>
         <w:rPr>
@@ -4459,7 +4271,6 @@
         </w:rPr>
         <w:t xml:space="preserve">) = </w:t>
       </w:r>
-      <w:proofErr w:type="spellStart"/>
       <w:r>
         <w:rPr>
           <w:i/>
@@ -4493,7 +4304,6 @@
         </w:rPr>
         <w:t>d</w:t>
       </w:r>
-      <w:proofErr w:type="spellEnd"/>
     </w:p>
     <w:p>
       <w:r>
@@ -4506,7 +4316,6 @@
       </w:r>
     </w:p>
     <w:p>
-      <w:proofErr w:type="spellStart"/>
       <w:r>
         <w:t>Idf</w:t>
       </w:r>
@@ -4516,7 +4325,6 @@
         </w:rPr>
         <w:t>f</w:t>
       </w:r>
-      <w:proofErr w:type="spellEnd"/>
       <w:r>
         <w:t>=log</w:t>
       </w:r>
@@ -4527,11 +4335,7 @@
         <w:t>10</w:t>
       </w:r>
       <w:r>
-        <w:t>(N/</w:t>
-      </w:r>
-      <w:proofErr w:type="spellStart"/>
-      <w:r>
-        <w:t>df</w:t>
+        <w:t>(N/df</w:t>
       </w:r>
       <w:r>
         <w:rPr>
@@ -4539,7 +4343,6 @@
         </w:rPr>
         <w:t>f</w:t>
       </w:r>
-      <w:proofErr w:type="spellEnd"/>
       <w:r>
         <w:t>)</w:t>
       </w:r>
@@ -4561,19 +4364,7 @@
         <w:rPr>
           <w:lang w:val="en-US"/>
         </w:rPr>
-        <w:t xml:space="preserve">[appendix </w:t>
-      </w:r>
-      <w:r>
-        <w:rPr>
-          <w:lang w:val="en-US"/>
-        </w:rPr>
-        <w:t>count vector representation</w:t>
-      </w:r>
-      <w:r>
-        <w:rPr>
-          <w:lang w:val="en-US"/>
-        </w:rPr>
-        <w:t>]</w:t>
+        <w:t>[appendix count vector representation]</w:t>
       </w:r>
     </w:p>
     <w:p>
@@ -4635,21 +4426,7 @@
         <w:rPr>
           <w:lang w:val="en-US"/>
         </w:rPr>
-        <w:t xml:space="preserve">[appendix </w:t>
-      </w:r>
-      <w:proofErr w:type="spellStart"/>
-      <w:r>
-        <w:rPr>
-          <w:lang w:val="en-US"/>
-        </w:rPr>
-        <w:t>tfidf</w:t>
-      </w:r>
-      <w:proofErr w:type="spellEnd"/>
-      <w:r>
-        <w:rPr>
-          <w:lang w:val="en-US"/>
-        </w:rPr>
-        <w:t xml:space="preserve"> representation]</w:t>
+        <w:t>[appendix tfidf representation]</w:t>
       </w:r>
     </w:p>
     <w:p>
@@ -4787,14 +4564,14 @@
       <w:pPr>
         <w:pStyle w:val="Heading1"/>
       </w:pPr>
-      <w:bookmarkStart w:id="6" w:name="_Toc33879824"/>
+      <w:bookmarkStart w:id="7" w:name="_Toc33879824"/>
       <w:r>
         <w:t xml:space="preserve">Q4 </w:t>
       </w:r>
       <w:r>
         <w:t>Model training, selection and hyperparameter tuning and evaluation</w:t>
       </w:r>
-      <w:bookmarkEnd w:id="6"/>
+      <w:bookmarkEnd w:id="7"/>
     </w:p>
     <w:p>
       <w:pPr>
@@ -4819,19 +4596,7 @@
         <w:rPr>
           <w:rFonts w:ascii="Segoe UI Light" w:hAnsi="Segoe UI Light" w:cs="Segoe UI Light"/>
         </w:rPr>
-        <w:t xml:space="preserve">in this section we were trying to figure out the best model with the best parameters possible, </w:t>
-      </w:r>
-      <w:r>
-        <w:rPr>
-          <w:rFonts w:ascii="Segoe UI Light" w:hAnsi="Segoe UI Light" w:cs="Segoe UI Light"/>
-        </w:rPr>
-        <w:t>to</w:t>
-      </w:r>
-      <w:r>
-        <w:rPr>
-          <w:rFonts w:ascii="Segoe UI Light" w:hAnsi="Segoe UI Light" w:cs="Segoe UI Light"/>
-        </w:rPr>
-        <w:t xml:space="preserve"> do that we have combined </w:t>
+        <w:t xml:space="preserve">in this section we were trying to figure out the best model with the best parameters possible, to do that we have combined </w:t>
       </w:r>
       <w:r>
         <w:rPr>
@@ -4861,7 +4626,6 @@
         </w:rPr>
         <w:t xml:space="preserve"> where the Pipeline would be using </w:t>
       </w:r>
-      <w:proofErr w:type="spellStart"/>
       <w:r>
         <w:rPr>
           <w:rFonts w:ascii="Segoe UI Light" w:hAnsi="Segoe UI Light" w:cs="Segoe UI Light"/>
@@ -4884,14 +4648,7 @@
         <w:rPr>
           <w:rFonts w:ascii="Segoe UI Light" w:hAnsi="Segoe UI Light" w:cs="Segoe UI Light"/>
         </w:rPr>
-        <w:t>ectorizer</w:t>
-      </w:r>
-      <w:proofErr w:type="spellEnd"/>
-      <w:r>
-        <w:rPr>
-          <w:rFonts w:ascii="Segoe UI Light" w:hAnsi="Segoe UI Light" w:cs="Segoe UI Light"/>
-        </w:rPr>
-        <w:t xml:space="preserve"> and TFID</w:t>
+        <w:t>ectorizer and TFID</w:t>
       </w:r>
       <w:r>
         <w:rPr>
@@ -4912,44 +4669,38 @@
           <w:rFonts w:ascii="Segoe UI Light" w:hAnsi="Segoe UI Light" w:cs="Segoe UI Light"/>
         </w:rPr>
       </w:pPr>
-      <w:proofErr w:type="spellStart"/>
       <w:r>
         <w:rPr>
           <w:rFonts w:ascii="Segoe UI Light" w:hAnsi="Segoe UI Light" w:cs="Segoe UI Light"/>
         </w:rPr>
         <w:t>LogisticRegression</w:t>
       </w:r>
-      <w:proofErr w:type="spellEnd"/>
-    </w:p>
-    <w:p>
-      <w:pPr>
-        <w:rPr>
-          <w:rFonts w:ascii="Segoe UI Light" w:hAnsi="Segoe UI Light" w:cs="Segoe UI Light"/>
-        </w:rPr>
-      </w:pPr>
-      <w:proofErr w:type="spellStart"/>
+    </w:p>
+    <w:p>
+      <w:pPr>
+        <w:rPr>
+          <w:rFonts w:ascii="Segoe UI Light" w:hAnsi="Segoe UI Light" w:cs="Segoe UI Light"/>
+        </w:rPr>
+      </w:pPr>
       <w:r>
         <w:rPr>
           <w:rFonts w:ascii="Segoe UI Light" w:hAnsi="Segoe UI Light" w:cs="Segoe UI Light"/>
         </w:rPr>
         <w:t>MultinomialNB</w:t>
       </w:r>
-      <w:proofErr w:type="spellEnd"/>
-    </w:p>
-    <w:p>
-      <w:pPr>
-        <w:rPr>
-          <w:rFonts w:ascii="Segoe UI Light" w:hAnsi="Segoe UI Light" w:cs="Segoe UI Light"/>
-        </w:rPr>
-      </w:pPr>
-      <w:proofErr w:type="spellStart"/>
+    </w:p>
+    <w:p>
+      <w:pPr>
+        <w:rPr>
+          <w:rFonts w:ascii="Segoe UI Light" w:hAnsi="Segoe UI Light" w:cs="Segoe UI Light"/>
+        </w:rPr>
+      </w:pPr>
       <w:r>
         <w:rPr>
           <w:rFonts w:ascii="Segoe UI Light" w:hAnsi="Segoe UI Light" w:cs="Segoe UI Light"/>
         </w:rPr>
         <w:t>SGDClassifier</w:t>
       </w:r>
-      <w:proofErr w:type="spellEnd"/>
     </w:p>
     <w:p>
       <w:pPr>
@@ -5055,7 +4806,6 @@
         </w:rPr>
         <w:t xml:space="preserve">We have also used </w:t>
       </w:r>
-      <w:proofErr w:type="spellStart"/>
       <w:r>
         <w:rPr>
           <w:rFonts w:ascii="Segoe UI Light" w:hAnsi="Segoe UI Light" w:cs="Segoe UI Light"/>
@@ -5064,7 +4814,6 @@
         </w:rPr>
         <w:t>GridSearch</w:t>
       </w:r>
-      <w:proofErr w:type="spellEnd"/>
       <w:r>
         <w:rPr>
           <w:rFonts w:ascii="Segoe UI Light" w:hAnsi="Segoe UI Light" w:cs="Segoe UI Light"/>
@@ -5129,19 +4878,7 @@
         <w:rPr>
           <w:rFonts w:ascii="Segoe UI Light" w:hAnsi="Segoe UI Light" w:cs="Segoe UI Light"/>
         </w:rPr>
-        <w:t xml:space="preserve"> multiple combination of </w:t>
-      </w:r>
-      <w:r>
-        <w:rPr>
-          <w:rFonts w:ascii="Segoe UI Light" w:hAnsi="Segoe UI Light" w:cs="Segoe UI Light"/>
-        </w:rPr>
-        <w:t>models,</w:t>
-      </w:r>
-      <w:r>
-        <w:rPr>
-          <w:rFonts w:ascii="Segoe UI Light" w:hAnsi="Segoe UI Light" w:cs="Segoe UI Light"/>
-        </w:rPr>
-        <w:t xml:space="preserve"> estimators and parameters</w:t>
+        <w:t xml:space="preserve"> multiple combination of models, estimators and parameters</w:t>
       </w:r>
       <w:r>
         <w:rPr>
@@ -5153,13 +4890,7 @@
         <w:rPr>
           <w:rFonts w:ascii="Segoe UI Light" w:hAnsi="Segoe UI Light" w:cs="Segoe UI Light"/>
         </w:rPr>
-        <w:t>we</w:t>
-      </w:r>
-      <w:r>
-        <w:rPr>
-          <w:rFonts w:ascii="Segoe UI Light" w:hAnsi="Segoe UI Light" w:cs="Segoe UI Light"/>
-        </w:rPr>
-        <w:t xml:space="preserve"> used dictionaries </w:t>
+        <w:t xml:space="preserve">we used dictionaries </w:t>
       </w:r>
       <w:r>
         <w:rPr>
@@ -5172,13 +4903,7 @@
         <w:rPr>
           <w:rFonts w:ascii="Segoe UI Light" w:hAnsi="Segoe UI Light" w:cs="Segoe UI Light"/>
         </w:rPr>
-        <w:t xml:space="preserve">and </w:t>
-      </w:r>
-      <w:r>
-        <w:rPr>
-          <w:rFonts w:ascii="Segoe UI Light" w:hAnsi="Segoe UI Light" w:cs="Segoe UI Light"/>
-        </w:rPr>
-        <w:t xml:space="preserve">the </w:t>
+        <w:t xml:space="preserve">and the </w:t>
       </w:r>
       <w:r>
         <w:rPr>
@@ -5259,7 +4984,6 @@
         </w:rPr>
         <w:t xml:space="preserve"> to make the code work on larger servers ( the use of  </w:t>
       </w:r>
-      <w:proofErr w:type="spellStart"/>
       <w:r>
         <w:rPr>
           <w:rFonts w:ascii="Segoe UI Light" w:hAnsi="Segoe UI Light" w:cs="Segoe UI Light"/>
@@ -5268,7 +4992,6 @@
         </w:rPr>
         <w:t>n_jobs</w:t>
       </w:r>
-      <w:proofErr w:type="spellEnd"/>
       <w:r>
         <w:rPr>
           <w:rFonts w:ascii="Segoe UI Light" w:hAnsi="Segoe UI Light" w:cs="Segoe UI Light"/>
@@ -5289,7 +5012,6 @@
         </w:rPr>
         <w:t xml:space="preserve"> , we had to optimize using </w:t>
       </w:r>
-      <w:proofErr w:type="spellStart"/>
       <w:r>
         <w:rPr>
           <w:rFonts w:ascii="Segoe UI Light" w:hAnsi="Segoe UI Light" w:cs="Segoe UI Light"/>
@@ -5298,7 +5020,6 @@
         </w:rPr>
         <w:t>pre_dispatch</w:t>
       </w:r>
-      <w:proofErr w:type="spellEnd"/>
       <w:r>
         <w:rPr>
           <w:rFonts w:ascii="Segoe UI Light" w:hAnsi="Segoe UI Light" w:cs="Segoe UI Light"/>
@@ -5328,13 +5049,7 @@
         <w:rPr>
           <w:rFonts w:ascii="Segoe UI Light" w:hAnsi="Segoe UI Light" w:cs="Segoe UI Light"/>
         </w:rPr>
-        <w:t xml:space="preserve"> parameters did not contribute positively or impact the </w:t>
-      </w:r>
-      <w:r>
-        <w:rPr>
-          <w:rFonts w:ascii="Segoe UI Light" w:hAnsi="Segoe UI Light" w:cs="Segoe UI Light"/>
-        </w:rPr>
-        <w:t>results</w:t>
+        <w:t xml:space="preserve"> parameters did not contribute positively or impact the results</w:t>
       </w:r>
       <w:r>
         <w:rPr>
@@ -5346,25 +5061,7 @@
         <w:rPr>
           <w:rFonts w:ascii="Segoe UI Light" w:hAnsi="Segoe UI Light" w:cs="Segoe UI Light"/>
         </w:rPr>
-        <w:t>in</w:t>
-      </w:r>
-      <w:r>
-        <w:rPr>
-          <w:rFonts w:ascii="Segoe UI Light" w:hAnsi="Segoe UI Light" w:cs="Segoe UI Light"/>
-        </w:rPr>
-        <w:t xml:space="preserve"> fact in many scenarios using the default parameters </w:t>
-      </w:r>
-      <w:r>
-        <w:rPr>
-          <w:rFonts w:ascii="Segoe UI Light" w:hAnsi="Segoe UI Light" w:cs="Segoe UI Light"/>
-        </w:rPr>
-        <w:t>were</w:t>
-      </w:r>
-      <w:r>
-        <w:rPr>
-          <w:rFonts w:ascii="Segoe UI Light" w:hAnsi="Segoe UI Light" w:cs="Segoe UI Light"/>
-        </w:rPr>
-        <w:t xml:space="preserve"> the best option </w:t>
+        <w:t xml:space="preserve">in fact in many scenarios using the default parameters were the best option </w:t>
       </w:r>
     </w:p>
     <w:p>
@@ -5379,7 +5076,6 @@
         </w:rPr>
         <w:t xml:space="preserve">Below is a sample of the model output using </w:t>
       </w:r>
-      <w:proofErr w:type="spellStart"/>
       <w:r>
         <w:rPr>
           <w:rFonts w:ascii="Segoe UI Light" w:hAnsi="Segoe UI Light" w:cs="Segoe UI Light"/>
@@ -5388,26 +5084,11 @@
         </w:rPr>
         <w:t>LogisticRegression</w:t>
       </w:r>
-      <w:proofErr w:type="spellEnd"/>
-      <w:r>
-        <w:rPr>
-          <w:rFonts w:ascii="Segoe UI Light" w:hAnsi="Segoe UI Light" w:cs="Segoe UI Light"/>
-        </w:rPr>
-        <w:t xml:space="preserve"> with </w:t>
-      </w:r>
-      <w:proofErr w:type="spellStart"/>
-      <w:r>
-        <w:rPr>
-          <w:rFonts w:ascii="Segoe UI Light" w:hAnsi="Segoe UI Light" w:cs="Segoe UI Light"/>
-        </w:rPr>
-        <w:t>GridSearch</w:t>
-      </w:r>
-      <w:proofErr w:type="spellEnd"/>
-      <w:r>
-        <w:rPr>
-          <w:rFonts w:ascii="Segoe UI Light" w:hAnsi="Segoe UI Light" w:cs="Segoe UI Light"/>
-        </w:rPr>
-        <w:t xml:space="preserve"> n</w:t>
+      <w:r>
+        <w:rPr>
+          <w:rFonts w:ascii="Segoe UI Light" w:hAnsi="Segoe UI Light" w:cs="Segoe UI Light"/>
+        </w:rPr>
+        <w:t xml:space="preserve"> with GridSearch n</w:t>
       </w:r>
       <w:r>
         <w:rPr>
@@ -5421,31 +5102,7 @@
         <w:rPr>
           <w:rFonts w:ascii="Segoe UI Light" w:hAnsi="Segoe UI Light" w:cs="Segoe UI Light"/>
         </w:rPr>
-        <w:t xml:space="preserve"> of (1,1</w:t>
-      </w:r>
-      <w:r>
-        <w:rPr>
-          <w:rFonts w:ascii="Segoe UI Light" w:hAnsi="Segoe UI Light" w:cs="Segoe UI Light"/>
-        </w:rPr>
-        <w:t>), (</w:t>
-      </w:r>
-      <w:r>
-        <w:rPr>
-          <w:rFonts w:ascii="Segoe UI Light" w:hAnsi="Segoe UI Light" w:cs="Segoe UI Light"/>
-        </w:rPr>
-        <w:t>1,2</w:t>
-      </w:r>
-      <w:r>
-        <w:rPr>
-          <w:rFonts w:ascii="Segoe UI Light" w:hAnsi="Segoe UI Light" w:cs="Segoe UI Light"/>
-        </w:rPr>
-        <w:t>), (</w:t>
-      </w:r>
-      <w:r>
-        <w:rPr>
-          <w:rFonts w:ascii="Segoe UI Light" w:hAnsi="Segoe UI Light" w:cs="Segoe UI Light"/>
-        </w:rPr>
-        <w:t>1,3)</w:t>
+        <w:t xml:space="preserve"> of (1,1), (1,2), (1,3)</w:t>
       </w:r>
     </w:p>
     <w:p>
@@ -5492,13 +5149,7 @@
         <w:rPr>
           <w:lang w:val="en-US"/>
         </w:rPr>
-        <w:t xml:space="preserve">[appendix </w:t>
-      </w:r>
-      <w:r>
-        <w:rPr>
-          <w:lang w:val="en-US"/>
-        </w:rPr>
-        <w:t>Q4 results – logistic regression results]</w:t>
+        <w:t>[appendix Q4 results – logistic regression results]</w:t>
       </w:r>
     </w:p>
     <w:p>
@@ -5512,14 +5163,14 @@
       <w:pPr>
         <w:pStyle w:val="Heading1"/>
       </w:pPr>
-      <w:bookmarkStart w:id="7" w:name="_Toc33879825"/>
+      <w:bookmarkStart w:id="8" w:name="_Toc33879825"/>
       <w:r>
         <w:t xml:space="preserve">Q5 </w:t>
       </w:r>
       <w:r>
         <w:t>Topic Modelling of high and low ratings</w:t>
       </w:r>
-      <w:bookmarkEnd w:id="7"/>
+      <w:bookmarkEnd w:id="8"/>
     </w:p>
     <w:p>
       <w:pPr>
@@ -5548,11 +5199,11 @@
       <w:pPr>
         <w:pStyle w:val="Heading1"/>
       </w:pPr>
-      <w:bookmarkStart w:id="8" w:name="_Toc33879826"/>
+      <w:bookmarkStart w:id="9" w:name="_Toc33879826"/>
       <w:r>
         <w:t>Conclusions</w:t>
       </w:r>
-      <w:bookmarkEnd w:id="8"/>
+      <w:bookmarkEnd w:id="9"/>
     </w:p>
     <w:p>
       <w:pPr>
@@ -5581,11 +5232,11 @@
       <w:pPr>
         <w:pStyle w:val="Heading1"/>
       </w:pPr>
-      <w:bookmarkStart w:id="9" w:name="_Toc33879827"/>
+      <w:bookmarkStart w:id="10" w:name="_Toc33879827"/>
       <w:r>
         <w:t>Appendix</w:t>
       </w:r>
-      <w:bookmarkEnd w:id="9"/>
+      <w:bookmarkEnd w:id="10"/>
     </w:p>
     <w:p>
       <w:pPr>
@@ -5760,8 +5411,6 @@
           <w:szCs w:val="22"/>
         </w:rPr>
       </w:pPr>
-      <w:bookmarkStart w:id="10" w:name="_GoBack"/>
-      <w:bookmarkEnd w:id="10"/>
     </w:p>
     <w:p>
       <w:pPr>
@@ -10915,6 +10564,7 @@
   <w:style w:type="character" w:default="1" w:styleId="DefaultParagraphFont">
     <w:name w:val="Default Paragraph Font"/>
     <w:uiPriority w:val="1"/>
+    <w:semiHidden/>
     <w:unhideWhenUsed/>
   </w:style>
   <w:style w:type="table" w:default="1" w:styleId="TableNormal">
@@ -11585,7 +11235,7 @@
 </file>
 
 <file path=customXml/itemProps1.xml><?xml version="1.0" encoding="utf-8"?>
-<ds:datastoreItem xmlns:ds="http://schemas.openxmlformats.org/officeDocument/2006/customXml" ds:itemID="{1FC92F2E-E723-4C23-A195-C492D368E3CE}">
+<ds:datastoreItem xmlns:ds="http://schemas.openxmlformats.org/officeDocument/2006/customXml" ds:itemID="{FD1F6DF2-D238-4E48-8749-B86B8178C80C}">
   <ds:schemaRefs>
     <ds:schemaRef ds:uri="http://schemas.openxmlformats.org/officeDocument/2006/bibliography"/>
   </ds:schemaRefs>

</xml_diff>